<commit_message>
Added a stuff to word document
</commit_message>
<xml_diff>
--- a/3rd Year Project Report.docx
+++ b/3rd Year Project Report.docx
@@ -945,7 +945,7 @@
                 <w:sz w:val="28"/>
                 <w:szCs w:val="28"/>
               </w:rPr>
-              <w:t>11</w:t>
+              <w:t>10</w:t>
             </w:r>
             <w:r>
               <w:rPr>
@@ -3608,7 +3608,6 @@
           </wp:inline>
         </w:drawing>
       </w:r>
-      <w:bookmarkStart w:id="8" w:name="_GoBack"/>
       <w:r>
         <w:rPr>
           <w:noProof/>
@@ -3657,6 +3656,26 @@
           </wp:inline>
         </w:drawing>
       </w:r>
+    </w:p>
+    <w:p/>
+    <w:p>
+      <w:r>
+        <w:t>How to run – I used brackets to run the app because it has web browser build in .</w:t>
+      </w:r>
+    </w:p>
+    <w:p>
+      <w:r>
+        <w:t xml:space="preserve">But it can be started from command prompt as well </w:t>
+      </w:r>
+      <w:r>
+        <w:t>, Just cd to the folder and Run the command Called   “Ionic Server “ and to quit type Quit .</w:t>
+      </w:r>
+    </w:p>
+    <w:p>
+      <w:r>
+        <w:t>Video can be played on the VLC player by dragging on to it .</w:t>
+      </w:r>
+      <w:bookmarkStart w:id="8" w:name="_GoBack"/>
       <w:bookmarkEnd w:id="8"/>
     </w:p>
     <w:sectPr>
@@ -4825,7 +4844,7 @@
 </file>
 
 <file path=customXml/itemProps1.xml><?xml version="1.0" encoding="utf-8"?>
-<ds:datastoreItem xmlns:ds="http://schemas.openxmlformats.org/officeDocument/2006/customXml" ds:itemID="{90F43F44-08F6-44B1-8273-7BE349BAC1EE}">
+<ds:datastoreItem xmlns:ds="http://schemas.openxmlformats.org/officeDocument/2006/customXml" ds:itemID="{0D2245B2-8725-4FF4-869D-BBD703D33302}">
   <ds:schemaRefs>
     <ds:schemaRef ds:uri="http://schemas.openxmlformats.org/officeDocument/2006/bibliography"/>
   </ds:schemaRefs>

</xml_diff>